<commit_message>
4.11 documentflow task (#17)
* Перекрытие задачи DocumentFlowTask [Rx]

* Возможность выбора типа согласования  [Rx]

* Согласование по процессу. Добавлены проверки наличия настроек регистрации и вставка в текст задачи ссылки на поручение [Rx]

* Добавлено описание примеров разработки для задачи на согласование по процессу

---------

Co-authored-by: Ildar <73945073+ilda007@users.noreply.github.com>
Co-authored-by: Pushina_TL <Pushina_TL@directum.ru>
</commit_message>
<xml_diff>
--- a/docs/ОГВ. Описание шаблона разработки перекрытий.docx
+++ b/docs/ОГВ. Описание шаблона разработки перекрытий.docx
@@ -733,13 +733,7 @@
       </w:pPr>
       <w:r>
         <w:lastRenderedPageBreak/>
-        <w:t xml:space="preserve">Берем все активные </w:t>
-      </w:r>
-      <w:r>
-        <w:t>Настройки</w:t>
-      </w:r>
-      <w:r>
-        <w:t xml:space="preserve"> регистрации с типом "Регистрация", с документопотоком, таким </w:t>
+        <w:t xml:space="preserve">Берем все активные Настройки регистрации с типом "Регистрация", с документопотоком, таким </w:t>
       </w:r>
       <w:r>
         <w:t>же, как</w:t>
@@ -807,8 +801,6 @@
       <w:r>
         <w:t>Поручения</w:t>
       </w:r>
-      <w:bookmarkStart w:id="1" w:name="_GoBack"/>
-      <w:bookmarkEnd w:id="1"/>
     </w:p>
     <w:p>
       <w:pPr>
@@ -1646,8 +1638,8 @@
       <w:pPr>
         <w:pStyle w:val="4"/>
       </w:pPr>
-      <w:bookmarkStart w:id="2" w:name="_Задание_помощнику_на_1"/>
-      <w:bookmarkEnd w:id="2"/>
+      <w:bookmarkStart w:id="1" w:name="_Задание_помощнику_на_1"/>
+      <w:bookmarkEnd w:id="1"/>
       <w:r>
         <w:t>Задание</w:t>
       </w:r>
@@ -2207,8 +2199,8 @@
       <w:pPr>
         <w:pStyle w:val="4"/>
       </w:pPr>
-      <w:bookmarkStart w:id="3" w:name="_Задание_руководителю_на"/>
-      <w:bookmarkEnd w:id="3"/>
+      <w:bookmarkStart w:id="2" w:name="_Задание_руководителю_на"/>
+      <w:bookmarkEnd w:id="2"/>
       <w:r>
         <w:t>Задание руководителю на рассмотрение проекта поручения</w:t>
       </w:r>
@@ -2491,8 +2483,8 @@
       <w:pPr>
         <w:pStyle w:val="4"/>
       </w:pPr>
-      <w:bookmarkStart w:id="4" w:name="_Задание_помощнику_на"/>
-      <w:bookmarkEnd w:id="4"/>
+      <w:bookmarkStart w:id="3" w:name="_Задание_помощнику_на"/>
+      <w:bookmarkEnd w:id="3"/>
       <w:r>
         <w:t xml:space="preserve">Задание помощнику на доработку проекта поручения </w:t>
       </w:r>
@@ -3277,7 +3269,13 @@
         <w:pStyle w:val="1"/>
       </w:pPr>
       <w:r>
-        <w:t>Общее</w:t>
+        <w:t>Согласование</w:t>
+      </w:r>
+      <w:r>
+        <w:t xml:space="preserve"> </w:t>
+      </w:r>
+      <w:r>
+        <w:t>по процессу</w:t>
       </w:r>
     </w:p>
     <w:p>
@@ -3285,12 +3283,28 @@
         <w:pStyle w:val="2"/>
       </w:pPr>
       <w:r>
-        <w:t>Запрет полного доступа на виды документов, журналы документов, настройки регистрации роли "Ответственные за настройку регистрации"</w:t>
+        <w:t xml:space="preserve">Отображение ссылки на поручение в </w:t>
+      </w:r>
+      <w:r>
+        <w:t>тексте задачи</w:t>
+      </w:r>
+      <w:r>
+        <w:t xml:space="preserve"> согласовани</w:t>
+      </w:r>
+      <w:r>
+        <w:t>я</w:t>
+      </w:r>
+      <w:r>
+        <w:t xml:space="preserve"> ответного письма </w:t>
       </w:r>
     </w:p>
     <w:p>
       <w:pPr>
         <w:pStyle w:val="3"/>
+        <w:rPr>
+          <w:rFonts w:cs="Arial"/>
+          <w:highlight w:val="yellow"/>
+        </w:rPr>
       </w:pPr>
       <w:r>
         <w:t>Описание</w:t>
@@ -3301,30 +3315,95 @@
         <w:pStyle w:val="a3"/>
       </w:pPr>
       <w:r>
-        <w:t>Бывает необходимость запретить полный доступ на виды документов, журналы документов, настройки регистрации роли "Ответственные за настройку регистрации" т.к. в данную роль зачастую входят делопроизводители, которые не осуществляют настройку. При этом настройку осуществляют администраторы.</w:t>
-      </w:r>
-      <w:r>
-        <w:t xml:space="preserve"> Для этого перекрыта инициализация модуля </w:t>
+        <w:rPr>
+          <w:rFonts w:cs="Arial"/>
+        </w:rPr>
+        <w:t xml:space="preserve">При отправке на согласование по </w:t>
+      </w:r>
+      <w:r>
+        <w:rPr>
+          <w:rFonts w:cs="Arial"/>
+        </w:rPr>
+        <w:t>процессу</w:t>
+      </w:r>
+      <w:r>
+        <w:rPr>
+          <w:rFonts w:cs="Arial"/>
+        </w:rPr>
+        <w:t xml:space="preserve"> исходящего документа, подготовленного по кнопке «Создать </w:t>
       </w:r>
       <w:proofErr w:type="spellStart"/>
       <w:r>
         <w:rPr>
-          <w:lang w:val="en-US"/>
-        </w:rPr>
-        <w:t>Docflow</w:t>
+          <w:rFonts w:cs="Arial"/>
+        </w:rPr>
+        <w:t>исх.письмо</w:t>
       </w:r>
       <w:proofErr w:type="spellEnd"/>
       <w:r>
-        <w:t>.</w:t>
-      </w:r>
-    </w:p>
-    <w:p>
-      <w:pPr>
-        <w:pStyle w:val="1"/>
-      </w:pPr>
-      <w:r>
+        <w:rPr>
+          <w:rFonts w:cs="Arial"/>
+        </w:rPr>
+        <w:t>» из задания на исполнение поручения, в тексте задачи автоматически указывается ссылка на поручение.</w:t>
+      </w:r>
+    </w:p>
+    <w:p>
+      <w:pPr>
+        <w:pStyle w:val="a3"/>
+      </w:pPr>
+      <w:r>
+        <w:rPr>
+          <w:noProof/>
+        </w:rPr>
         <w:lastRenderedPageBreak/>
-        <w:t>Устаревшие</w:t>
+        <w:drawing>
+          <wp:inline distT="0" distB="0" distL="0" distR="0" wp14:anchorId="0BB00514" wp14:editId="318C8656">
+            <wp:extent cx="8732762" cy="4826000"/>
+            <wp:effectExtent l="0" t="0" r="0" b="0"/>
+            <wp:docPr id="34" name="Рисунок 34"/>
+            <wp:cNvGraphicFramePr>
+              <a:graphicFrameLocks xmlns:a="http://schemas.openxmlformats.org/drawingml/2006/main" noChangeAspect="1"/>
+            </wp:cNvGraphicFramePr>
+            <a:graphic xmlns:a="http://schemas.openxmlformats.org/drawingml/2006/main">
+              <a:graphicData uri="http://schemas.openxmlformats.org/drawingml/2006/picture">
+                <pic:pic xmlns:pic="http://schemas.openxmlformats.org/drawingml/2006/picture">
+                  <pic:nvPicPr>
+                    <pic:cNvPr id="0" name="Picture 1"/>
+                    <pic:cNvPicPr>
+                      <a:picLocks noChangeAspect="1" noChangeArrowheads="1"/>
+                    </pic:cNvPicPr>
+                  </pic:nvPicPr>
+                  <pic:blipFill>
+                    <a:blip r:embed="rId36">
+                      <a:extLst>
+                        <a:ext uri="{28A0092B-C50C-407E-A947-70E740481C1C}">
+                          <a14:useLocalDpi xmlns:a14="http://schemas.microsoft.com/office/drawing/2010/main" val="0"/>
+                        </a:ext>
+                      </a:extLst>
+                    </a:blip>
+                    <a:srcRect/>
+                    <a:stretch>
+                      <a:fillRect/>
+                    </a:stretch>
+                  </pic:blipFill>
+                  <pic:spPr bwMode="auto">
+                    <a:xfrm>
+                      <a:off x="0" y="0"/>
+                      <a:ext cx="8734823" cy="4827139"/>
+                    </a:xfrm>
+                    <a:prstGeom prst="rect">
+                      <a:avLst/>
+                    </a:prstGeom>
+                    <a:noFill/>
+                    <a:ln>
+                      <a:noFill/>
+                    </a:ln>
+                  </pic:spPr>
+                </pic:pic>
+              </a:graphicData>
+            </a:graphic>
+          </wp:inline>
+        </w:drawing>
       </w:r>
     </w:p>
     <w:p>
@@ -3332,32 +3411,50 @@
         <w:pStyle w:val="2"/>
       </w:pPr>
       <w:r>
-        <w:t>В з</w:t>
-      </w:r>
-      <w:r>
-        <w:t>адание на рассмотрение</w:t>
-      </w:r>
-      <w:r>
-        <w:t xml:space="preserve"> входящего документа помощником добавлена</w:t>
-      </w:r>
-      <w:r>
-        <w:t xml:space="preserve"> возможность вернуть регистратору документ</w:t>
+        <w:t>Возможность выбора типа согласования (пара</w:t>
+      </w:r>
+      <w:r>
+        <w:t>л</w:t>
+      </w:r>
+      <w:r>
+        <w:t xml:space="preserve">лельное/последовательное) на этапе старта задачи на согласование по </w:t>
+      </w:r>
+      <w:r>
+        <w:t>процессу</w:t>
+      </w:r>
+    </w:p>
+    <w:p>
+      <w:pPr>
+        <w:pStyle w:val="3"/>
+      </w:pPr>
+      <w:r>
+        <w:t>Описание</w:t>
       </w:r>
     </w:p>
     <w:p>
       <w:pPr>
         <w:pStyle w:val="a3"/>
-      </w:pPr>
-      <w:r>
-        <w:t>Реализовано в 4.4.</w:t>
-      </w:r>
-    </w:p>
-    <w:p>
-      <w:pPr>
-        <w:pStyle w:val="3"/>
-      </w:pPr>
-      <w:r>
-        <w:t>Описание</w:t>
+        <w:rPr>
+          <w:rFonts w:cs="Arial"/>
+        </w:rPr>
+      </w:pPr>
+      <w:r>
+        <w:rPr>
+          <w:rFonts w:cs="Arial"/>
+        </w:rPr>
+        <w:t xml:space="preserve">В карточку задачи на согласование по </w:t>
+      </w:r>
+      <w:r>
+        <w:rPr>
+          <w:rFonts w:cs="Arial"/>
+        </w:rPr>
+        <w:t>процессу</w:t>
+      </w:r>
+      <w:r>
+        <w:rPr>
+          <w:rFonts w:cs="Arial"/>
+        </w:rPr>
+        <w:t xml:space="preserve"> добавлен флажок «Параллельное согласование». </w:t>
       </w:r>
     </w:p>
     <w:p>
@@ -3367,12 +3464,6 @@
           <w:rFonts w:cs="Arial"/>
         </w:rPr>
       </w:pPr>
-      <w:r>
-        <w:rPr>
-          <w:rFonts w:cs="Arial"/>
-        </w:rPr>
-        <w:t>В карточку задания на подготовку проекта резолюции в рамках задачи на рассмотрение документа добавлен результат выполнения «Вернуть регистратору». Для выполнения задания с данным результатом пользователю необходимо указать причины возврата в текст задания.</w:t>
-      </w:r>
     </w:p>
     <w:p>
       <w:pPr>
@@ -3383,6 +3474,418 @@
         <w:rPr>
           <w:noProof/>
         </w:rPr>
+        <w:drawing>
+          <wp:inline distT="0" distB="0" distL="0" distR="0" wp14:anchorId="4D7AFD22" wp14:editId="7212FBDC">
+            <wp:extent cx="8920786" cy="3971925"/>
+            <wp:effectExtent l="0" t="0" r="0" b="0"/>
+            <wp:docPr id="38" name="Рисунок 38"/>
+            <wp:cNvGraphicFramePr>
+              <a:graphicFrameLocks xmlns:a="http://schemas.openxmlformats.org/drawingml/2006/main" noChangeAspect="1"/>
+            </wp:cNvGraphicFramePr>
+            <a:graphic xmlns:a="http://schemas.openxmlformats.org/drawingml/2006/main">
+              <a:graphicData uri="http://schemas.openxmlformats.org/drawingml/2006/picture">
+                <pic:pic xmlns:pic="http://schemas.openxmlformats.org/drawingml/2006/picture">
+                  <pic:nvPicPr>
+                    <pic:cNvPr id="0" name="Picture 3"/>
+                    <pic:cNvPicPr>
+                      <a:picLocks noChangeAspect="1" noChangeArrowheads="1"/>
+                    </pic:cNvPicPr>
+                  </pic:nvPicPr>
+                  <pic:blipFill>
+                    <a:blip r:embed="rId37">
+                      <a:extLst>
+                        <a:ext uri="{28A0092B-C50C-407E-A947-70E740481C1C}">
+                          <a14:useLocalDpi xmlns:a14="http://schemas.microsoft.com/office/drawing/2010/main" val="0"/>
+                        </a:ext>
+                      </a:extLst>
+                    </a:blip>
+                    <a:srcRect/>
+                    <a:stretch>
+                      <a:fillRect/>
+                    </a:stretch>
+                  </pic:blipFill>
+                  <pic:spPr bwMode="auto">
+                    <a:xfrm>
+                      <a:off x="0" y="0"/>
+                      <a:ext cx="8931247" cy="3976583"/>
+                    </a:xfrm>
+                    <a:prstGeom prst="rect">
+                      <a:avLst/>
+                    </a:prstGeom>
+                    <a:noFill/>
+                    <a:ln>
+                      <a:noFill/>
+                    </a:ln>
+                  </pic:spPr>
+                </pic:pic>
+              </a:graphicData>
+            </a:graphic>
+          </wp:inline>
+        </w:drawing>
+      </w:r>
+    </w:p>
+    <w:p>
+      <w:pPr>
+        <w:pStyle w:val="a3"/>
+        <w:rPr>
+          <w:rFonts w:cs="Arial"/>
+        </w:rPr>
+      </w:pPr>
+      <w:r>
+        <w:rPr>
+          <w:rFonts w:cs="Arial"/>
+        </w:rPr>
+        <w:t xml:space="preserve">В зависимости от установленного </w:t>
+      </w:r>
+      <w:r>
+        <w:rPr>
+          <w:rFonts w:cs="Arial"/>
+        </w:rPr>
+        <w:t xml:space="preserve">в карточке задания </w:t>
+      </w:r>
+      <w:bookmarkStart w:id="4" w:name="_GoBack"/>
+      <w:bookmarkEnd w:id="4"/>
+      <w:r>
+        <w:rPr>
+          <w:rFonts w:cs="Arial"/>
+        </w:rPr>
+        <w:t>значения можно настроить тип согласования в варианте процесса.</w:t>
+      </w:r>
+    </w:p>
+    <w:p>
+      <w:pPr>
+        <w:pStyle w:val="a3"/>
+      </w:pPr>
+      <w:r>
+        <w:rPr>
+          <w:noProof/>
+        </w:rPr>
+        <w:drawing>
+          <wp:inline distT="0" distB="0" distL="0" distR="0" wp14:anchorId="7B50B5BD" wp14:editId="4887F5CF">
+            <wp:extent cx="9267825" cy="1504950"/>
+            <wp:effectExtent l="0" t="0" r="9525" b="0"/>
+            <wp:docPr id="39" name="Рисунок 39"/>
+            <wp:cNvGraphicFramePr>
+              <a:graphicFrameLocks xmlns:a="http://schemas.openxmlformats.org/drawingml/2006/main" noChangeAspect="1"/>
+            </wp:cNvGraphicFramePr>
+            <a:graphic xmlns:a="http://schemas.openxmlformats.org/drawingml/2006/main">
+              <a:graphicData uri="http://schemas.openxmlformats.org/drawingml/2006/picture">
+                <pic:pic xmlns:pic="http://schemas.openxmlformats.org/drawingml/2006/picture">
+                  <pic:nvPicPr>
+                    <pic:cNvPr id="0" name="Picture 4"/>
+                    <pic:cNvPicPr>
+                      <a:picLocks noChangeAspect="1" noChangeArrowheads="1"/>
+                    </pic:cNvPicPr>
+                  </pic:nvPicPr>
+                  <pic:blipFill rotWithShape="1">
+                    <a:blip r:embed="rId38">
+                      <a:extLst>
+                        <a:ext uri="{28A0092B-C50C-407E-A947-70E740481C1C}">
+                          <a14:useLocalDpi xmlns:a14="http://schemas.microsoft.com/office/drawing/2010/main" val="0"/>
+                        </a:ext>
+                      </a:extLst>
+                    </a:blip>
+                    <a:srcRect t="4945" b="8242"/>
+                    <a:stretch/>
+                  </pic:blipFill>
+                  <pic:spPr bwMode="auto">
+                    <a:xfrm>
+                      <a:off x="0" y="0"/>
+                      <a:ext cx="9267825" cy="1504950"/>
+                    </a:xfrm>
+                    <a:prstGeom prst="rect">
+                      <a:avLst/>
+                    </a:prstGeom>
+                    <a:noFill/>
+                    <a:ln>
+                      <a:noFill/>
+                    </a:ln>
+                    <a:extLst>
+                      <a:ext uri="{53640926-AAD7-44D8-BBD7-CCE9431645EC}">
+                        <a14:shadowObscured xmlns:a14="http://schemas.microsoft.com/office/drawing/2010/main"/>
+                      </a:ext>
+                    </a:extLst>
+                  </pic:spPr>
+                </pic:pic>
+              </a:graphicData>
+            </a:graphic>
+          </wp:inline>
+        </w:drawing>
+      </w:r>
+    </w:p>
+    <w:p>
+      <w:pPr>
+        <w:pStyle w:val="2"/>
+      </w:pPr>
+      <w:r>
+        <w:lastRenderedPageBreak/>
+        <w:t xml:space="preserve">Запрет отправки на согласование по </w:t>
+      </w:r>
+      <w:r>
+        <w:t>процессу</w:t>
+      </w:r>
+      <w:r>
+        <w:t>, если не определена настройка регистрации</w:t>
+      </w:r>
+    </w:p>
+    <w:p>
+      <w:pPr>
+        <w:pStyle w:val="3"/>
+      </w:pPr>
+      <w:r>
+        <w:t>Описание</w:t>
+      </w:r>
+    </w:p>
+    <w:p>
+      <w:pPr>
+        <w:pStyle w:val="a3"/>
+      </w:pPr>
+      <w:r>
+        <w:t xml:space="preserve">При попытке старта задачи на согласование по </w:t>
+      </w:r>
+      <w:r>
+        <w:t>процессу добавлена проверка наличия группы</w:t>
+      </w:r>
+      <w:r>
+        <w:t xml:space="preserve"> регистрации и </w:t>
+      </w:r>
+      <w:r>
+        <w:t>настройки</w:t>
+      </w:r>
+      <w:r>
+        <w:t xml:space="preserve"> регистрации</w:t>
+      </w:r>
+      <w:r>
+        <w:t xml:space="preserve"> по документу. Проверка отрабатывает, если в варианте процесса используется</w:t>
+      </w:r>
+      <w:r>
+        <w:t xml:space="preserve"> блок с типом «</w:t>
+      </w:r>
+      <w:r>
+        <w:t>Задание на обработку документов</w:t>
+      </w:r>
+      <w:r>
+        <w:t>»</w:t>
+      </w:r>
+      <w:r>
+        <w:t>:</w:t>
+      </w:r>
+    </w:p>
+    <w:p>
+      <w:pPr>
+        <w:pStyle w:val="a3"/>
+        <w:jc w:val="center"/>
+      </w:pPr>
+      <w:r>
+        <w:drawing>
+          <wp:inline distT="0" distB="0" distL="0" distR="0" wp14:anchorId="68025430" wp14:editId="5F875C86">
+            <wp:extent cx="9612630" cy="4675505"/>
+            <wp:effectExtent l="0" t="0" r="7620" b="0"/>
+            <wp:docPr id="36" name="Рисунок 36"/>
+            <wp:cNvGraphicFramePr>
+              <a:graphicFrameLocks xmlns:a="http://schemas.openxmlformats.org/drawingml/2006/main" noChangeAspect="1"/>
+            </wp:cNvGraphicFramePr>
+            <a:graphic xmlns:a="http://schemas.openxmlformats.org/drawingml/2006/main">
+              <a:graphicData uri="http://schemas.openxmlformats.org/drawingml/2006/picture">
+                <pic:pic xmlns:pic="http://schemas.openxmlformats.org/drawingml/2006/picture">
+                  <pic:nvPicPr>
+                    <pic:cNvPr id="1" name=""/>
+                    <pic:cNvPicPr/>
+                  </pic:nvPicPr>
+                  <pic:blipFill>
+                    <a:blip r:embed="rId39"/>
+                    <a:stretch>
+                      <a:fillRect/>
+                    </a:stretch>
+                  </pic:blipFill>
+                  <pic:spPr>
+                    <a:xfrm>
+                      <a:off x="0" y="0"/>
+                      <a:ext cx="9612630" cy="4675505"/>
+                    </a:xfrm>
+                    <a:prstGeom prst="rect">
+                      <a:avLst/>
+                    </a:prstGeom>
+                  </pic:spPr>
+                </pic:pic>
+              </a:graphicData>
+            </a:graphic>
+          </wp:inline>
+        </w:drawing>
+      </w:r>
+    </w:p>
+    <w:p>
+      <w:pPr>
+        <w:pStyle w:val="a3"/>
+      </w:pPr>
+      <w:r>
+        <w:t>Как производится поиск подходящей настройки регистрации:</w:t>
+      </w:r>
+    </w:p>
+    <w:p>
+      <w:pPr>
+        <w:pStyle w:val="a"/>
+        <w:numPr>
+          <w:ilvl w:val="0"/>
+          <w:numId w:val="5"/>
+        </w:numPr>
+      </w:pPr>
+      <w:r>
+        <w:t>Берем все активные Настройки регистрации с типом "Регистрация", с документопотоком, таким же, как в документе.</w:t>
+      </w:r>
+    </w:p>
+    <w:p>
+      <w:pPr>
+        <w:pStyle w:val="a"/>
+      </w:pPr>
+      <w:r>
+        <w:lastRenderedPageBreak/>
+        <w:t>Дальше фильтруем по видам документов. Подходят все без указанных видов, или среди видов есть вид документа.</w:t>
+      </w:r>
+    </w:p>
+    <w:p>
+      <w:pPr>
+        <w:pStyle w:val="a"/>
+      </w:pPr>
+      <w:r>
+        <w:t>Дальше фильтруем по НОР. Подходят все без указанных НОР, или среди НОР есть НОР документа.</w:t>
+      </w:r>
+    </w:p>
+    <w:p>
+      <w:pPr>
+        <w:pStyle w:val="a"/>
+      </w:pPr>
+      <w:r>
+        <w:t>Дальше фильтруем по Подразделениям. Подходят все без указанных Подразделений, или среди Подразделений есть Подразделение документа.</w:t>
+      </w:r>
+    </w:p>
+    <w:p>
+      <w:pPr>
+        <w:pStyle w:val="a"/>
+      </w:pPr>
+      <w:r>
+        <w:t>Берем все Группы регистрации из указанных в настройках журналов.</w:t>
+      </w:r>
+    </w:p>
+    <w:p>
+      <w:pPr>
+        <w:pStyle w:val="a"/>
+      </w:pPr>
+      <w:r>
+        <w:t>Дальше проверяем есть ли среди найденных групп, хотя бы одна, в которой указано подразделение документа или эта группа для всех подразделений.</w:t>
+      </w:r>
+    </w:p>
+    <w:p>
+      <w:pPr>
+        <w:pStyle w:val="1"/>
+      </w:pPr>
+      <w:r>
+        <w:t>Общее</w:t>
+      </w:r>
+    </w:p>
+    <w:p>
+      <w:pPr>
+        <w:pStyle w:val="2"/>
+      </w:pPr>
+      <w:r>
+        <w:t>Запрет полного доступа на виды документов, журналы документов, настройки регистрации роли "Ответственные за настройку регистрации"</w:t>
+      </w:r>
+    </w:p>
+    <w:p>
+      <w:pPr>
+        <w:pStyle w:val="3"/>
+      </w:pPr>
+      <w:r>
+        <w:t>Описание</w:t>
+      </w:r>
+    </w:p>
+    <w:p>
+      <w:pPr>
+        <w:pStyle w:val="a3"/>
+      </w:pPr>
+      <w:r>
+        <w:t>Бывает необходимость запретить полный доступ на виды документов, журналы документов, настройки регистрации роли "Ответственные за настройку регистрации" т.к. в данную роль зачастую входят делопроизводители, которые не осуществляют настройку. При этом настройку осуществляют администраторы.</w:t>
+      </w:r>
+      <w:r>
+        <w:t xml:space="preserve"> Для этого перекрыта инициализация модуля </w:t>
+      </w:r>
+      <w:proofErr w:type="spellStart"/>
+      <w:r>
+        <w:rPr>
+          <w:lang w:val="en-US"/>
+        </w:rPr>
+        <w:t>Docflow</w:t>
+      </w:r>
+      <w:proofErr w:type="spellEnd"/>
+      <w:r>
+        <w:t>.</w:t>
+      </w:r>
+    </w:p>
+    <w:p>
+      <w:pPr>
+        <w:pStyle w:val="1"/>
+      </w:pPr>
+      <w:r>
+        <w:t>Устаревшие</w:t>
+      </w:r>
+    </w:p>
+    <w:p>
+      <w:pPr>
+        <w:pStyle w:val="2"/>
+      </w:pPr>
+      <w:r>
+        <w:t>В з</w:t>
+      </w:r>
+      <w:r>
+        <w:t>адание на рассмотрение</w:t>
+      </w:r>
+      <w:r>
+        <w:t xml:space="preserve"> входящего документа помощником добавлена</w:t>
+      </w:r>
+      <w:r>
+        <w:t xml:space="preserve"> возможность вернуть регистратору документ</w:t>
+      </w:r>
+    </w:p>
+    <w:p>
+      <w:pPr>
+        <w:pStyle w:val="a3"/>
+      </w:pPr>
+      <w:r>
+        <w:t>Реализовано в 4.4.</w:t>
+      </w:r>
+    </w:p>
+    <w:p>
+      <w:pPr>
+        <w:pStyle w:val="3"/>
+      </w:pPr>
+      <w:r>
+        <w:t>Описание</w:t>
+      </w:r>
+    </w:p>
+    <w:p>
+      <w:pPr>
+        <w:pStyle w:val="a3"/>
+        <w:rPr>
+          <w:rFonts w:cs="Arial"/>
+        </w:rPr>
+      </w:pPr>
+      <w:r>
+        <w:rPr>
+          <w:rFonts w:cs="Arial"/>
+        </w:rPr>
+        <w:t>В карточку задания на подготовку проекта резолюции в рамках задачи на рассмотрение документа добавлен результат выполнения «Вернуть регистратору». Для выполнения задания с данным результатом пользователю необходимо указать причины возврата в текст задания.</w:t>
+      </w:r>
+    </w:p>
+    <w:p>
+      <w:pPr>
+        <w:pStyle w:val="a3"/>
+        <w:jc w:val="center"/>
+      </w:pPr>
+      <w:r>
+        <w:rPr>
+          <w:noProof/>
+        </w:rPr>
+        <w:lastRenderedPageBreak/>
         <w:drawing>
           <wp:inline distT="0" distB="0" distL="0" distR="0" wp14:anchorId="708D18D5" wp14:editId="6FFE9B7D">
             <wp:extent cx="8852400" cy="3866400"/>
@@ -3399,7 +3902,7 @@
                     <pic:cNvPicPr/>
                   </pic:nvPicPr>
                   <pic:blipFill>
-                    <a:blip r:embed="rId36"/>
+                    <a:blip r:embed="rId40"/>
                     <a:stretch>
                       <a:fillRect/>
                     </a:stretch>
@@ -3460,7 +3963,7 @@
                     <pic:cNvPicPr/>
                   </pic:nvPicPr>
                   <pic:blipFill>
-                    <a:blip r:embed="rId37">
+                    <a:blip r:embed="rId41">
                       <a:extLst>
                         <a:ext uri="{28A0092B-C50C-407E-A947-70E740481C1C}">
                           <a14:useLocalDpi xmlns:a14="http://schemas.microsoft.com/office/drawing/2010/main" val="0"/>
@@ -3599,7 +4102,7 @@
                     <pic:cNvPicPr/>
                   </pic:nvPicPr>
                   <pic:blipFill>
-                    <a:blip r:embed="rId38"/>
+                    <a:blip r:embed="rId42"/>
                     <a:stretch>
                       <a:fillRect/>
                     </a:stretch>
@@ -3722,7 +4225,7 @@
                     <pic:cNvPicPr/>
                   </pic:nvPicPr>
                   <pic:blipFill>
-                    <a:blip r:embed="rId39"/>
+                    <a:blip r:embed="rId43"/>
                     <a:stretch>
                       <a:fillRect/>
                     </a:stretch>
@@ -3853,7 +4356,7 @@
                     <pic:cNvPicPr/>
                   </pic:nvPicPr>
                   <pic:blipFill>
-                    <a:blip r:embed="rId40"/>
+                    <a:blip r:embed="rId44"/>
                     <a:stretch>
                       <a:fillRect/>
                     </a:stretch>
@@ -3945,7 +4448,7 @@
                     <pic:cNvPicPr/>
                   </pic:nvPicPr>
                   <pic:blipFill>
-                    <a:blip r:embed="rId41"/>
+                    <a:blip r:embed="rId45"/>
                     <a:stretch>
                       <a:fillRect/>
                     </a:stretch>
@@ -4006,7 +4509,7 @@
                     <pic:cNvPicPr/>
                   </pic:nvPicPr>
                   <pic:blipFill>
-                    <a:blip r:embed="rId42"/>
+                    <a:blip r:embed="rId46"/>
                     <a:stretch>
                       <a:fillRect/>
                     </a:stretch>
@@ -4132,7 +4635,7 @@
                     <pic:cNvPicPr/>
                   </pic:nvPicPr>
                   <pic:blipFill>
-                    <a:blip r:embed="rId43"/>
+                    <a:blip r:embed="rId47"/>
                     <a:stretch>
                       <a:fillRect/>
                     </a:stretch>
@@ -4186,7 +4689,7 @@
                     <pic:cNvPicPr/>
                   </pic:nvPicPr>
                   <pic:blipFill>
-                    <a:blip r:embed="rId44"/>
+                    <a:blip r:embed="rId48"/>
                     <a:stretch>
                       <a:fillRect/>
                     </a:stretch>
@@ -4275,7 +4778,7 @@
                     <pic:cNvPicPr/>
                   </pic:nvPicPr>
                   <pic:blipFill>
-                    <a:blip r:embed="rId45"/>
+                    <a:blip r:embed="rId49"/>
                     <a:stretch>
                       <a:fillRect/>
                     </a:stretch>
@@ -4310,11 +4813,11 @@
       </w:pPr>
     </w:p>
     <w:sectPr>
-      <w:headerReference w:type="default" r:id="rId46"/>
-      <w:footerReference w:type="even" r:id="rId47"/>
-      <w:footerReference w:type="default" r:id="rId48"/>
-      <w:headerReference w:type="first" r:id="rId49"/>
-      <w:footerReference w:type="first" r:id="rId50"/>
+      <w:headerReference w:type="default" r:id="rId50"/>
+      <w:footerReference w:type="even" r:id="rId51"/>
+      <w:footerReference w:type="default" r:id="rId52"/>
+      <w:headerReference w:type="first" r:id="rId53"/>
+      <w:footerReference w:type="first" r:id="rId54"/>
       <w:type w:val="continuous"/>
       <w:pgSz w:w="16840" w:h="11907" w:orient="landscape" w:code="9"/>
       <w:pgMar w:top="1134" w:right="851" w:bottom="851" w:left="851" w:header="567" w:footer="567" w:gutter="0"/>
@@ -4454,7 +4957,7 @@
         <w:rStyle w:val="aa"/>
         <w:noProof/>
       </w:rPr>
-      <w:t>6</w:t>
+      <w:t>23</w:t>
     </w:r>
     <w:r>
       <w:rPr>
@@ -4693,7 +5196,7 @@
 
 <file path=word/numbering.xml><?xml version="1.0" encoding="utf-8"?>
 <w:numbering xmlns:wpc="http://schemas.microsoft.com/office/word/2010/wordprocessingCanvas" xmlns:mc="http://schemas.openxmlformats.org/markup-compatibility/2006" xmlns:o="urn:schemas-microsoft-com:office:office" xmlns:r="http://schemas.openxmlformats.org/officeDocument/2006/relationships" xmlns:m="http://schemas.openxmlformats.org/officeDocument/2006/math" xmlns:v="urn:schemas-microsoft-com:vml" xmlns:wp14="http://schemas.microsoft.com/office/word/2010/wordprocessingDrawing" xmlns:wp="http://schemas.openxmlformats.org/drawingml/2006/wordprocessingDrawing" xmlns:w10="urn:schemas-microsoft-com:office:word" xmlns:w="http://schemas.openxmlformats.org/wordprocessingml/2006/main" xmlns:w14="http://schemas.microsoft.com/office/word/2010/wordml" xmlns:w15="http://schemas.microsoft.com/office/word/2012/wordml" xmlns:wpg="http://schemas.microsoft.com/office/word/2010/wordprocessingGroup" xmlns:wpi="http://schemas.microsoft.com/office/word/2010/wordprocessingInk" xmlns:wne="http://schemas.microsoft.com/office/word/2006/wordml" xmlns:wps="http://schemas.microsoft.com/office/word/2010/wordprocessingShape" mc:Ignorable="w14 w15 wp14">
-  <w:abstractNum w:abstractNumId="0" w15:restartNumberingAfterBreak="0">
+  <w:abstractNum w:abstractNumId="0">
     <w:nsid w:val="0F2820EB"/>
     <w:multiLevelType w:val="multilevel"/>
     <w:tmpl w:val="CA886990"/>
@@ -4811,7 +5314,7 @@
       </w:rPr>
     </w:lvl>
   </w:abstractNum>
-  <w:abstractNum w:abstractNumId="1" w15:restartNumberingAfterBreak="0">
+  <w:abstractNum w:abstractNumId="1">
     <w:nsid w:val="1E654672"/>
     <w:multiLevelType w:val="multilevel"/>
     <w:tmpl w:val="8C32DFF0"/>
@@ -4954,7 +5457,7 @@
       </w:rPr>
     </w:lvl>
   </w:abstractNum>
-  <w:abstractNum w:abstractNumId="2" w15:restartNumberingAfterBreak="0">
+  <w:abstractNum w:abstractNumId="2">
     <w:nsid w:val="4DE33292"/>
     <w:multiLevelType w:val="multilevel"/>
     <w:tmpl w:val="712E85F6"/>
@@ -5072,7 +5575,7 @@
       </w:rPr>
     </w:lvl>
   </w:abstractNum>
-  <w:abstractNum w:abstractNumId="3" w15:restartNumberingAfterBreak="0">
+  <w:abstractNum w:abstractNumId="3">
     <w:nsid w:val="54BF76D2"/>
     <w:multiLevelType w:val="multilevel"/>
     <w:tmpl w:val="3E0A9706"/>
@@ -5213,7 +5716,7 @@
       </w:rPr>
     </w:lvl>
   </w:abstractNum>
-  <w:abstractNum w:abstractNumId="4" w15:restartNumberingAfterBreak="0">
+  <w:abstractNum w:abstractNumId="4">
     <w:nsid w:val="713D7AB3"/>
     <w:multiLevelType w:val="hybridMultilevel"/>
     <w:tmpl w:val="11B22E02"/>
@@ -5337,6 +5840,36 @@
   </w:num>
   <w:num w:numId="4">
     <w:abstractNumId w:val="1"/>
+  </w:num>
+  <w:num w:numId="5">
+    <w:abstractNumId w:val="1"/>
+    <w:lvlOverride w:ilvl="0">
+      <w:startOverride w:val="1"/>
+    </w:lvlOverride>
+    <w:lvlOverride w:ilvl="1">
+      <w:startOverride w:val="1"/>
+    </w:lvlOverride>
+    <w:lvlOverride w:ilvl="2">
+      <w:startOverride w:val="1"/>
+    </w:lvlOverride>
+    <w:lvlOverride w:ilvl="3">
+      <w:startOverride w:val="1"/>
+    </w:lvlOverride>
+    <w:lvlOverride w:ilvl="4">
+      <w:startOverride w:val="1"/>
+    </w:lvlOverride>
+    <w:lvlOverride w:ilvl="5">
+      <w:startOverride w:val="1"/>
+    </w:lvlOverride>
+    <w:lvlOverride w:ilvl="6">
+      <w:startOverride w:val="1"/>
+    </w:lvlOverride>
+    <w:lvlOverride w:ilvl="7">
+      <w:startOverride w:val="1"/>
+    </w:lvlOverride>
+    <w:lvlOverride w:ilvl="8">
+      <w:startOverride w:val="1"/>
+    </w:lvlOverride>
   </w:num>
   <w:numIdMacAtCleanup w:val="4"/>
 </w:numbering>
@@ -6771,6 +7304,12 @@
         <w:insideH w:val="single" w:sz="4" w:space="0" w:color="808080"/>
         <w:insideV w:val="single" w:sz="4" w:space="0" w:color="808080"/>
       </w:tblBorders>
+      <w:tblCellMar>
+        <w:top w:w="0" w:type="dxa"/>
+        <w:left w:w="108" w:type="dxa"/>
+        <w:bottom w:w="0" w:type="dxa"/>
+        <w:right w:w="108" w:type="dxa"/>
+      </w:tblCellMar>
     </w:tblPr>
     <w:tcPr>
       <w:tcMar>
@@ -6851,6 +7390,7 @@
       <w:lang w:eastAsia="en-US"/>
     </w:rPr>
     <w:tblPr>
+      <w:tblInd w:w="0" w:type="dxa"/>
       <w:tblBorders>
         <w:top w:val="single" w:sz="4" w:space="0" w:color="000000" w:themeColor="text1"/>
         <w:left w:val="single" w:sz="4" w:space="0" w:color="000000" w:themeColor="text1"/>
@@ -6859,6 +7399,12 @@
         <w:insideH w:val="single" w:sz="4" w:space="0" w:color="000000" w:themeColor="text1"/>
         <w:insideV w:val="single" w:sz="4" w:space="0" w:color="000000" w:themeColor="text1"/>
       </w:tblBorders>
+      <w:tblCellMar>
+        <w:top w:w="0" w:type="dxa"/>
+        <w:left w:w="108" w:type="dxa"/>
+        <w:bottom w:w="0" w:type="dxa"/>
+        <w:right w:w="108" w:type="dxa"/>
+      </w:tblCellMar>
     </w:tblPr>
   </w:style>
   <w:style w:type="character" w:customStyle="1" w:styleId="af0">
@@ -7199,14 +7745,14 @@
     <w:charset w:val="CC"/>
     <w:family w:val="swiss"/>
     <w:pitch w:val="variable"/>
-    <w:sig w:usb0="E0002EFF" w:usb1="C0007843" w:usb2="00000009" w:usb3="00000000" w:csb0="000001FF" w:csb1="00000000"/>
+    <w:sig w:usb0="E0002AFF" w:usb1="C0007843" w:usb2="00000009" w:usb3="00000000" w:csb0="000001FF" w:csb1="00000000"/>
   </w:font>
   <w:font w:name="Times New Roman">
     <w:panose1 w:val="02020603050405020304"/>
     <w:charset w:val="CC"/>
     <w:family w:val="roman"/>
     <w:pitch w:val="variable"/>
-    <w:sig w:usb0="E0002EFF" w:usb1="C000785B" w:usb2="00000009" w:usb3="00000000" w:csb0="000001FF" w:csb1="00000000"/>
+    <w:sig w:usb0="E0002EFF" w:usb1="C0007843" w:usb2="00000009" w:usb3="00000000" w:csb0="000001FF" w:csb1="00000000"/>
   </w:font>
   <w:font w:name="Symbol">
     <w:panose1 w:val="05050102010706020507"/>
@@ -7220,7 +7766,7 @@
     <w:charset w:val="CC"/>
     <w:family w:val="modern"/>
     <w:pitch w:val="fixed"/>
-    <w:sig w:usb0="E0002EFF" w:usb1="C0007843" w:usb2="00000009" w:usb3="00000000" w:csb0="000001FF" w:csb1="00000000"/>
+    <w:sig w:usb0="E0002AFF" w:usb1="C0007843" w:usb2="00000009" w:usb3="00000000" w:csb0="000001FF" w:csb1="00000000"/>
   </w:font>
   <w:font w:name="Wingdings">
     <w:panose1 w:val="05000000000000000000"/>
@@ -7234,7 +7780,7 @@
     <w:charset w:val="CC"/>
     <w:family w:val="swiss"/>
     <w:pitch w:val="variable"/>
-    <w:sig w:usb0="E0002AFF" w:usb1="C000247B" w:usb2="00000009" w:usb3="00000000" w:csb0="000001FF" w:csb1="00000000"/>
+    <w:sig w:usb0="E00002FF" w:usb1="4000ACFF" w:usb2="00000001" w:usb3="00000000" w:csb0="0000019F" w:csb1="00000000"/>
   </w:font>
   <w:font w:name="Cambria">
     <w:panose1 w:val="02040503050406030204"/>
@@ -7259,24 +7805,25 @@
   </w:font>
   <w:font w:name="Segoe UI">
     <w:panose1 w:val="020B0502040204020203"/>
-    <w:charset w:val="CC"/>
+    <w:charset w:val="00"/>
     <w:family w:val="swiss"/>
+    <w:notTrueType/>
     <w:pitch w:val="variable"/>
-    <w:sig w:usb0="E4002EFF" w:usb1="C000E47F" w:usb2="00000009" w:usb3="00000000" w:csb0="000001FF" w:csb1="00000000"/>
+    <w:sig w:usb0="00000003" w:usb1="00000000" w:usb2="00000000" w:usb3="00000000" w:csb0="00000001" w:csb1="00000000"/>
   </w:font>
   <w:font w:name="Calibri Light">
     <w:panose1 w:val="020F0302020204030204"/>
     <w:charset w:val="CC"/>
     <w:family w:val="swiss"/>
     <w:pitch w:val="variable"/>
-    <w:sig w:usb0="E0002AFF" w:usb1="C000247B" w:usb2="00000009" w:usb3="00000000" w:csb0="000001FF" w:csb1="00000000"/>
+    <w:sig w:usb0="A00002EF" w:usb1="4000207B" w:usb2="00000000" w:usb3="00000000" w:csb0="0000019F" w:csb1="00000000"/>
   </w:font>
 </w:fonts>
 </file>
 
 <file path=word/glossary/numbering.xml><?xml version="1.0" encoding="utf-8"?>
 <w:numbering xmlns:wpc="http://schemas.microsoft.com/office/word/2010/wordprocessingCanvas" xmlns:mc="http://schemas.openxmlformats.org/markup-compatibility/2006" xmlns:o="urn:schemas-microsoft-com:office:office" xmlns:r="http://schemas.openxmlformats.org/officeDocument/2006/relationships" xmlns:m="http://schemas.openxmlformats.org/officeDocument/2006/math" xmlns:v="urn:schemas-microsoft-com:vml" xmlns:wp14="http://schemas.microsoft.com/office/word/2010/wordprocessingDrawing" xmlns:wp="http://schemas.openxmlformats.org/drawingml/2006/wordprocessingDrawing" xmlns:w10="urn:schemas-microsoft-com:office:word" xmlns:w="http://schemas.openxmlformats.org/wordprocessingml/2006/main" xmlns:w14="http://schemas.microsoft.com/office/word/2010/wordml" xmlns:w15="http://schemas.microsoft.com/office/word/2012/wordml" xmlns:wpg="http://schemas.microsoft.com/office/word/2010/wordprocessingGroup" xmlns:wpi="http://schemas.microsoft.com/office/word/2010/wordprocessingInk" xmlns:wne="http://schemas.microsoft.com/office/word/2006/wordml" xmlns:wps="http://schemas.microsoft.com/office/word/2010/wordprocessingShape" mc:Ignorable="w14 w15 wp14">
-  <w:abstractNum w:abstractNumId="0" w15:restartNumberingAfterBreak="0">
+  <w:abstractNum w:abstractNumId="0">
     <w:nsid w:val="75CE1E7E"/>
     <w:multiLevelType w:val="multilevel"/>
     <w:tmpl w:val="1DDE24D6"/>
@@ -7499,6 +8046,7 @@
     <w:rsid w:val="0038688C"/>
     <w:rsid w:val="00392B20"/>
     <w:rsid w:val="003970A0"/>
+    <w:rsid w:val="003A31AA"/>
     <w:rsid w:val="003D7D4E"/>
     <w:rsid w:val="003E00AF"/>
     <w:rsid w:val="00412462"/>
@@ -7602,6 +8150,7 @@
     <w:rsid w:val="00EC1630"/>
     <w:rsid w:val="00EC6169"/>
     <w:rsid w:val="00ED11E2"/>
+    <w:rsid w:val="00EE21AB"/>
     <w:rsid w:val="00EE5873"/>
     <w:rsid w:val="00EF2457"/>
     <w:rsid w:val="00F34F7D"/>
@@ -10909,7 +11458,7 @@
 </file>
 
 <file path=customXml/itemProps1.xml><?xml version="1.0" encoding="utf-8"?>
-<ds:datastoreItem xmlns:ds="http://schemas.openxmlformats.org/officeDocument/2006/customXml" ds:itemID="{8669EF55-4D16-4C29-B7A3-628C661826FE}">
+<ds:datastoreItem xmlns:ds="http://schemas.openxmlformats.org/officeDocument/2006/customXml" ds:itemID="{8A1434BF-9A16-4A34-AAE5-E19F4B59A8E5}">
   <ds:schemaRefs>
     <ds:schemaRef ds:uri="http://schemas.openxmlformats.org/officeDocument/2006/bibliography"/>
   </ds:schemaRefs>

</xml_diff>